<commit_message>
V2.0, added "check" to the lua filter
</commit_message>
<xml_diff>
--- a/docs/Template.docx
+++ b/docs/Template.docx
@@ -35,7 +35,7 @@
         <w:t xml:space="preserve"> </w:t>
       </w:r>
       <w:r>
-        <w:t xml:space="preserve">28,</w:t>
+        <w:t xml:space="preserve">30,</w:t>
       </w:r>
       <w:r>
         <w:t xml:space="preserve"> </w:t>
@@ -358,7 +358,7 @@
                 <w:b/>
                 <w:bCs/>
               </w:rPr>
-              <w:t xml:space="preserve">This is an accordion. Click/tap this banner show/hide the content.</w:t>
+              <w:t xml:space="preserve">This is an accordion. Click/tap this banner to show/hide the content.</w:t>
             </w:r>
           </w:p>
           <w:p>

</xml_diff>

<commit_message>
Added prote to lua filters
</commit_message>
<xml_diff>
--- a/docs/Template.docx
+++ b/docs/Template.docx
@@ -29,13 +29,13 @@
         <w:pStyle w:val="Date"/>
       </w:pPr>
       <w:r>
-        <w:t xml:space="preserve">Aug</w:t>
+        <w:t xml:space="preserve">Sep</w:t>
       </w:r>
       <w:r>
         <w:t xml:space="preserve"> </w:t>
       </w:r>
       <w:r>
-        <w:t xml:space="preserve">30,</w:t>
+        <w:t xml:space="preserve">4,</w:t>
       </w:r>
       <w:r>
         <w:t xml:space="preserve"> </w:t>

</xml_diff>